<commit_message>
Added support for Word file
</commit_message>
<xml_diff>
--- a/SampleFiles/myworddoc.docx
+++ b/SampleFiles/myworddoc.docx
@@ -4,33 +4,12 @@
   <w:body>
     <w:p>
       <w:r>
-        <w:t xml:space="preserve">The SSN IS in </w:t>
-      </w:r>
-      <w:r>
-        <w:t>158</w:t>
-      </w:r>
-      <w:r>
-        <w:t xml:space="preserve"> </w:t>
-      </w:r>
-      <w:r>
-        <w:t>34</w:t>
-      </w:r>
-      <w:r>
-        <w:t xml:space="preserve"> </w:t>
-      </w:r>
-      <w:r>
-        <w:t>8967</w:t>
+        <w:t>The SSN IS in 158 34 8967</w:t>
       </w:r>
     </w:p>
     <w:p>
       <w:r>
-        <w:t>where my phone number is  5714633692</w:t>
-      </w:r>
-      <w:r>
-        <w:t xml:space="preserve"> </w:t>
-      </w:r>
-      <w:r>
-        <w:t>but you can connect me at hello@milanthapa.me</w:t>
+        <w:t>where my phone number is  5714633692 but you can connect me at hello@milanthapa.me</w:t>
       </w:r>
     </w:p>
     <w:p>
@@ -38,6 +17,161 @@
         <w:t>and my credit card is 5166-5984-5948-5953</w:t>
       </w:r>
     </w:p>
+    <w:p/>
+    <w:tbl>
+      <w:tblPr>
+        <w:tblStyle w:val="TableGrid"/>
+        <w:tblW w:w="0" w:type="auto"/>
+        <w:tblLook w:val="04A0" w:firstRow="1" w:lastRow="0" w:firstColumn="1" w:lastColumn="0" w:noHBand="0" w:noVBand="1"/>
+      </w:tblPr>
+      <w:tblGrid>
+        <w:gridCol w:w="2337"/>
+        <w:gridCol w:w="2337"/>
+        <w:gridCol w:w="2338"/>
+        <w:gridCol w:w="2338"/>
+      </w:tblGrid>
+      <w:tr>
+        <w:tc>
+          <w:tcPr>
+            <w:tcW w:w="2337" w:type="dxa"/>
+          </w:tcPr>
+          <w:p>
+            <w:r>
+              <w:t>Name</w:t>
+            </w:r>
+          </w:p>
+        </w:tc>
+        <w:tc>
+          <w:tcPr>
+            <w:tcW w:w="2337" w:type="dxa"/>
+          </w:tcPr>
+          <w:p>
+            <w:r>
+              <w:t>SSN</w:t>
+            </w:r>
+          </w:p>
+        </w:tc>
+        <w:tc>
+          <w:tcPr>
+            <w:tcW w:w="2338" w:type="dxa"/>
+          </w:tcPr>
+          <w:p>
+            <w:r>
+              <w:t>Contact</w:t>
+            </w:r>
+          </w:p>
+        </w:tc>
+        <w:tc>
+          <w:tcPr>
+            <w:tcW w:w="2338" w:type="dxa"/>
+          </w:tcPr>
+          <w:p/>
+        </w:tc>
+      </w:tr>
+      <w:tr>
+        <w:tc>
+          <w:tcPr>
+            <w:tcW w:w="2337" w:type="dxa"/>
+          </w:tcPr>
+          <w:p>
+            <w:r>
+              <w:t>ABC</w:t>
+            </w:r>
+          </w:p>
+        </w:tc>
+        <w:tc>
+          <w:tcPr>
+            <w:tcW w:w="2337" w:type="dxa"/>
+          </w:tcPr>
+          <w:p>
+            <w:r>
+              <w:t>544-45-3455</w:t>
+            </w:r>
+          </w:p>
+        </w:tc>
+        <w:tc>
+          <w:tcPr>
+            <w:tcW w:w="2338" w:type="dxa"/>
+          </w:tcPr>
+          <w:p>
+            <w:r>
+              <w:t>8367726782</w:t>
+            </w:r>
+          </w:p>
+        </w:tc>
+        <w:tc>
+          <w:tcPr>
+            <w:tcW w:w="2338" w:type="dxa"/>
+          </w:tcPr>
+          <w:p/>
+        </w:tc>
+      </w:tr>
+      <w:tr>
+        <w:tc>
+          <w:tcPr>
+            <w:tcW w:w="2337" w:type="dxa"/>
+          </w:tcPr>
+          <w:p>
+            <w:r>
+              <w:t>BCD</w:t>
+            </w:r>
+          </w:p>
+        </w:tc>
+        <w:tc>
+          <w:tcPr>
+            <w:tcW w:w="2337" w:type="dxa"/>
+          </w:tcPr>
+          <w:p>
+            <w:r>
+              <w:t>111-22-3333</w:t>
+            </w:r>
+          </w:p>
+        </w:tc>
+        <w:tc>
+          <w:tcPr>
+            <w:tcW w:w="2338" w:type="dxa"/>
+          </w:tcPr>
+          <w:p>
+            <w:r>
+              <w:t>9999999999</w:t>
+            </w:r>
+          </w:p>
+        </w:tc>
+        <w:tc>
+          <w:tcPr>
+            <w:tcW w:w="2338" w:type="dxa"/>
+          </w:tcPr>
+          <w:p/>
+        </w:tc>
+      </w:tr>
+      <w:tr>
+        <w:tc>
+          <w:tcPr>
+            <w:tcW w:w="2337" w:type="dxa"/>
+          </w:tcPr>
+          <w:p/>
+        </w:tc>
+        <w:tc>
+          <w:tcPr>
+            <w:tcW w:w="2337" w:type="dxa"/>
+          </w:tcPr>
+          <w:p/>
+        </w:tc>
+        <w:tc>
+          <w:tcPr>
+            <w:tcW w:w="2338" w:type="dxa"/>
+          </w:tcPr>
+          <w:p/>
+        </w:tc>
+        <w:tc>
+          <w:tcPr>
+            <w:tcW w:w="2338" w:type="dxa"/>
+          </w:tcPr>
+          <w:p/>
+        </w:tc>
+      </w:tr>
+    </w:tbl>
+    <w:p/>
     <w:sectPr>
       <w:pgSz w:w="12240" w:h="15840"/>
       <w:pgMar w:top="1440" w:right="1440" w:bottom="1440" w:left="1440" w:header="720" w:footer="720" w:gutter="0"/>
@@ -965,6 +1099,25 @@
       <w:spacing w:val="5"/>
     </w:rPr>
   </w:style>
+  <w:style w:type="table" w:styleId="TableGrid">
+    <w:name w:val="Table Grid"/>
+    <w:basedOn w:val="TableNormal"/>
+    <w:uiPriority w:val="39"/>
+    <w:rsid w:val="00F14C88"/>
+    <w:pPr>
+      <w:spacing w:after="0" w:line="240" w:lineRule="auto"/>
+    </w:pPr>
+    <w:tblPr>
+      <w:tblBorders>
+        <w:top w:val="single" w:sz="4" w:space="0" w:color="auto"/>
+        <w:left w:val="single" w:sz="4" w:space="0" w:color="auto"/>
+        <w:bottom w:val="single" w:sz="4" w:space="0" w:color="auto"/>
+        <w:right w:val="single" w:sz="4" w:space="0" w:color="auto"/>
+        <w:insideH w:val="single" w:sz="4" w:space="0" w:color="auto"/>
+        <w:insideV w:val="single" w:sz="4" w:space="0" w:color="auto"/>
+      </w:tblBorders>
+    </w:tblPr>
+  </w:style>
 </w:styles>
 </file>
 

</xml_diff>